<commit_message>
converted back to background page, updated docs
</commit_message>
<xml_diff>
--- a/docs/Bookmark Sorter Notes.docx
+++ b/docs/Bookmark Sorter Notes.docx
@@ -62,16 +62,6 @@
           <w:szCs w:val="20"/>
           <w:shd w:val="clear" w:color="auto" w:fill="FFFFFF"/>
         </w:rPr>
-        <w:t>f3c34a16c40928e82a9b1d6d8997e78464da139a</w:t>
-      </w:r>
-      <w:r>
-        <w:rPr>
-          <w:rFonts w:ascii="Segoe UI" w:hAnsi="Segoe UI" w:cs="Segoe UI"/>
-          <w:color w:val="2A2A2A"/>
-          <w:sz w:val="20"/>
-          <w:szCs w:val="20"/>
-          <w:shd w:val="clear" w:color="auto" w:fill="FFFFFF"/>
-        </w:rPr>
         <w:br/>
       </w:r>
       <w:r>
@@ -139,8 +129,13 @@
       </w:hyperlink>
     </w:p>
     <w:p>
-      <w:r>
-        <w:t>CodeCanvas for the UI</w:t>
+      <w:proofErr w:type="spellStart"/>
+      <w:r>
+        <w:t>CodeCanvas</w:t>
+      </w:r>
+      <w:proofErr w:type="spellEnd"/>
+      <w:r>
+        <w:t xml:space="preserve"> for the UI</w:t>
       </w:r>
     </w:p>
     <w:p>
@@ -187,7 +182,7 @@
           <v:shape id="_x0000_i1025" type="#_x0000_t75" style="width:468pt;height:454.2pt" o:ole="">
             <v:imagedata r:id="rId11" o:title=""/>
           </v:shape>
-          <o:OLEObject Type="Embed" ProgID="Word.OpenDocumentText.12" ShapeID="_x0000_i1025" DrawAspect="Content" ObjectID="_1419710148" r:id="rId12"/>
+          <o:OLEObject Type="Embed" ProgID="Word.OpenDocumentText.12" ShapeID="_x0000_i1025" DrawAspect="Content" ObjectID="_1420278470" r:id="rId12"/>
         </w:object>
       </w:r>
     </w:p>
@@ -210,7 +205,7 @@
           <v:shape id="_x0000_i1026" type="#_x0000_t75" style="width:468pt;height:445.8pt" o:ole="">
             <v:imagedata r:id="rId14" o:title=""/>
           </v:shape>
-          <o:OLEObject Type="Embed" ProgID="Word.OpenDocumentText.12" ShapeID="_x0000_i1026" DrawAspect="Content" ObjectID="_1419710149" r:id="rId15"/>
+          <o:OLEObject Type="Embed" ProgID="Word.OpenDocumentText.12" ShapeID="_x0000_i1026" DrawAspect="Content" ObjectID="_1420278471" r:id="rId15"/>
         </w:object>
       </w:r>
     </w:p>
@@ -229,26 +224,23 @@
         </w:r>
       </w:hyperlink>
     </w:p>
-    <w:p>
-      <w:pPr>
-        <w:rPr>
-          <w:rStyle w:val="Hyperlink"/>
-        </w:rPr>
-      </w:pPr>
-    </w:p>
-    <w:p>
-      <w:r>
-        <w:tab/>
-      </w:r>
-      <w:r>
-        <w:tab/>
-        <w:t>appIdYahoo : "BDPUUBjV34EhoDb9CLEz.2cVHrDthE09JUUxlZmQGeZG4tzBx6mIFdT3XYBlb2L2G2abmA--",</w:t>
-      </w:r>
-    </w:p>
     <w:p/>
     <w:p>
       <w:r>
-        <w:t xml:space="preserve">        requestURLYahoo : "http://search.yahooapis.com/ContentAnalysisService/V1/termExtraction",</w:t>
+        <w:t xml:space="preserve">        </w:t>
+      </w:r>
+      <w:proofErr w:type="spellStart"/>
+      <w:proofErr w:type="gramStart"/>
+      <w:r>
+        <w:t>requestURLYahoo</w:t>
+      </w:r>
+      <w:proofErr w:type="spellEnd"/>
+      <w:r>
+        <w:t xml:space="preserve"> :</w:t>
+      </w:r>
+      <w:proofErr w:type="gramEnd"/>
+      <w:r>
+        <w:t xml:space="preserve"> "http://search.yahooapis.com/ContentAnalysisService/V1/termExtraction",</w:t>
       </w:r>
     </w:p>
     <w:p>
@@ -264,8 +256,15 @@
     </w:p>
     <w:p>
       <w:r>
-        <w:lastRenderedPageBreak/>
-        <w:t>Local cache is necessary for this extension. Caching API request results will allow us to re-use results and make less calls.</w:t>
+        <w:t xml:space="preserve">Local cache is necessary for this extension. Caching API request results will allow us to re-use results and make </w:t>
+      </w:r>
+      <w:proofErr w:type="gramStart"/>
+      <w:r>
+        <w:t>less calls</w:t>
+      </w:r>
+      <w:proofErr w:type="gramEnd"/>
+      <w:r>
+        <w:t>.</w:t>
       </w:r>
     </w:p>
     <w:p>
@@ -298,7 +297,7 @@
           <v:shape id="_x0000_i1027" type="#_x0000_t75" style="width:468pt;height:239.4pt" o:ole="">
             <v:imagedata r:id="rId18" o:title=""/>
           </v:shape>
-          <o:OLEObject Type="Embed" ProgID="Word.OpenDocumentText.12" ShapeID="_x0000_i1027" DrawAspect="Content" ObjectID="_1419710150" r:id="rId19"/>
+          <o:OLEObject Type="Embed" ProgID="Word.OpenDocumentText.12" ShapeID="_x0000_i1027" DrawAspect="Content" ObjectID="_1420278472" r:id="rId19"/>
         </w:object>
       </w:r>
     </w:p>
@@ -314,11 +313,33 @@
           <w:i/>
         </w:rPr>
       </w:pPr>
+      <w:proofErr w:type="spellStart"/>
       <w:r>
         <w:rPr>
           <w:i/>
         </w:rPr>
-        <w:t>functionObject.call(***THIS***, args)</w:t>
+        <w:t>functionObject.call</w:t>
+      </w:r>
+      <w:proofErr w:type="spellEnd"/>
+      <w:r>
+        <w:rPr>
+          <w:i/>
+        </w:rPr>
+        <w:t xml:space="preserve">(***THIS***, </w:t>
+      </w:r>
+      <w:proofErr w:type="spellStart"/>
+      <w:r>
+        <w:rPr>
+          <w:i/>
+        </w:rPr>
+        <w:t>args</w:t>
+      </w:r>
+      <w:proofErr w:type="spellEnd"/>
+      <w:r>
+        <w:rPr>
+          <w:i/>
+        </w:rPr>
+        <w:t>)</w:t>
       </w:r>
     </w:p>
     <w:p>
@@ -332,8 +353,23 @@
           <w:i/>
         </w:rPr>
       </w:pPr>
-      <w:r>
-        <w:t>bookmarks.create and bookmarks.move can be crashed by putting in a null value?</w:t>
+      <w:proofErr w:type="spellStart"/>
+      <w:proofErr w:type="gramStart"/>
+      <w:r>
+        <w:t>bookmarks.create</w:t>
+      </w:r>
+      <w:proofErr w:type="spellEnd"/>
+      <w:proofErr w:type="gramEnd"/>
+      <w:r>
+        <w:t xml:space="preserve"> and </w:t>
+      </w:r>
+      <w:proofErr w:type="spellStart"/>
+      <w:r>
+        <w:t>bookmarks.move</w:t>
+      </w:r>
+      <w:proofErr w:type="spellEnd"/>
+      <w:r>
+        <w:t xml:space="preserve"> can be crashed by putting in a null value?</w:t>
       </w:r>
     </w:p>
     <w:p>
@@ -381,7 +417,15 @@
         <w:t>will set off</w:t>
       </w:r>
       <w:r>
-        <w:t xml:space="preserve"> the onCreated listener. If you must include this logic in the listener, you must remove it and then re-add it.</w:t>
+        <w:t xml:space="preserve"> the </w:t>
+      </w:r>
+      <w:proofErr w:type="spellStart"/>
+      <w:r>
+        <w:t>onCreated</w:t>
+      </w:r>
+      <w:proofErr w:type="spellEnd"/>
+      <w:r>
+        <w:t xml:space="preserve"> listener. If you must include this logic in the listener, you must remove it and then re-add it.</w:t>
       </w:r>
     </w:p>
     <w:p>
@@ -396,7 +440,20 @@
     </w:p>
     <w:p>
       <w:r>
-        <w:t>Chrome Bookmark sorter on GitHub..similar idea but no code</w:t>
+        <w:t xml:space="preserve">Chrome Bookmark sorter on </w:t>
+      </w:r>
+      <w:proofErr w:type="spellStart"/>
+      <w:r>
+        <w:t>GitHub</w:t>
+      </w:r>
+      <w:proofErr w:type="spellEnd"/>
+      <w:proofErr w:type="gramStart"/>
+      <w:r>
+        <w:t>..similar</w:t>
+      </w:r>
+      <w:proofErr w:type="gramEnd"/>
+      <w:r>
+        <w:t xml:space="preserve"> idea but no code</w:t>
       </w:r>
     </w:p>
     <w:p>
@@ -410,8 +467,13 @@
       </w:hyperlink>
     </w:p>
     <w:p>
-      <w:r>
-        <w:t>JQuery UI widgets Tutorial</w:t>
+      <w:proofErr w:type="spellStart"/>
+      <w:r>
+        <w:t>JQuery</w:t>
+      </w:r>
+      <w:proofErr w:type="spellEnd"/>
+      <w:r>
+        <w:t xml:space="preserve"> UI widgets Tutorial</w:t>
       </w:r>
     </w:p>
     <w:p>
@@ -425,9 +487,13 @@
       </w:hyperlink>
     </w:p>
     <w:p>
-      <w:r>
-        <w:lastRenderedPageBreak/>
-        <w:t>JQuery UI Windows-like interface tutorial</w:t>
+      <w:proofErr w:type="spellStart"/>
+      <w:r>
+        <w:t>JQuery</w:t>
+      </w:r>
+      <w:proofErr w:type="spellEnd"/>
+      <w:r>
+        <w:t xml:space="preserve"> UI Windows-like interface tutorial</w:t>
       </w:r>
     </w:p>
     <w:p>
@@ -461,8 +527,13 @@
       </w:r>
     </w:p>
     <w:p>
-      <w:r>
-        <w:t>JQuery UI</w:t>
+      <w:proofErr w:type="spellStart"/>
+      <w:r>
+        <w:t>JQuery</w:t>
+      </w:r>
+      <w:proofErr w:type="spellEnd"/>
+      <w:r>
+        <w:t xml:space="preserve"> UI</w:t>
       </w:r>
     </w:p>
     <w:p>
@@ -483,23 +554,13 @@
           <v:shape id="_x0000_i1028" type="#_x0000_t75" style="width:468pt;height:357pt" o:ole="">
             <v:imagedata r:id="rId26" o:title=""/>
           </v:shape>
-          <o:OLEObject Type="Embed" ProgID="Word.OpenDocumentText.12" ShapeID="_x0000_i1028" DrawAspect="Content" ObjectID="_1419710151" r:id="rId27"/>
+          <o:OLEObject Type="Embed" ProgID="Word.OpenDocumentText.12" ShapeID="_x0000_i1028" DrawAspect="Content" ObjectID="_1420278473" r:id="rId27"/>
         </w:object>
       </w:r>
     </w:p>
     <w:p/>
     <w:p>
       <w:hyperlink r:id="rId28" w:history="1">
-        <w:r>
-          <w:rPr>
-            <w:rStyle w:val="Hyperlink"/>
-          </w:rPr>
-          <w:t>http://stackoverflow.com/questions/8057436/tabs-automatically-resize-can-that-be-prevented</w:t>
-        </w:r>
-      </w:hyperlink>
-    </w:p>
-    <w:p>
-      <w:hyperlink r:id="rId29" w:history="1">
         <w:r>
           <w:rPr>
             <w:rStyle w:val="Hyperlink"/>

</xml_diff>